<commit_message>
Refactoring for player creation
</commit_message>
<xml_diff>
--- a/resources/documents/Refactoring_Inprogress.docx
+++ b/resources/documents/Refactoring_Inprogress.docx
@@ -19,7 +19,19 @@
         <w:pStyle w:val="ListParagraph"/>
       </w:pPr>
       <w:r>
-        <w:t>Created new method isArmyCountSufficient as it was checking for army count and returning false.</w:t>
+        <w:t>Created new me</w:t>
+      </w:r>
+      <w:r>
+        <w:t>thod isArmyCountSufficient as there</w:t>
+      </w:r>
+      <w:r>
+        <w:t xml:space="preserve"> was checking</w:t>
+      </w:r>
+      <w:r>
+        <w:t xml:space="preserve"> multiple conditions</w:t>
+      </w:r>
+      <w:r>
+        <w:t xml:space="preserve"> for army count and returning false.</w:t>
       </w:r>
     </w:p>
     <w:p>
@@ -51,6 +63,16 @@
       <w:pPr>
         <w:pStyle w:val="ListParagraph"/>
       </w:pPr>
+      <w:r>
+        <w:t>New playerCreation method is created.</w:t>
+      </w:r>
+      <w:bookmarkStart w:id="0" w:name="_GoBack"/>
+      <w:bookmarkEnd w:id="0"/>
+    </w:p>
+    <w:p>
+      <w:pPr>
+        <w:pStyle w:val="ListParagraph"/>
+      </w:pPr>
     </w:p>
     <w:p>
       <w:pPr>
@@ -69,12 +91,7 @@
         <w:pStyle w:val="ListParagraph"/>
       </w:pPr>
       <w:r>
-        <w:t>MultiCommand method is optimized to two cases instead of three, as editcountry and editcontinent</w:t>
-      </w:r>
-      <w:bookmarkStart w:id="0" w:name="_GoBack"/>
-      <w:bookmarkEnd w:id="0"/>
-      <w:r>
-        <w:t xml:space="preserve"> take the same number of arguments.</w:t>
+        <w:t>MultiCommand method is optimized to two cases instead of three, as editcountry and editcontinent take the same number of arguments.</w:t>
       </w:r>
     </w:p>
     <w:sectPr>

</xml_diff>